<commit_message>
Day 15 (Milestone 3)
</commit_message>
<xml_diff>
--- a/Adobe/#ReviseWithArsh #6Companies30Days Challenge 2023.docx
+++ b/Adobe/#ReviseWithArsh #6Companies30Days Challenge 2023.docx
@@ -1716,11 +1716,15 @@
           <w:ilvl w:val="0"/>
           <w:numId w:val="5"/>
         </w:numPr>
+        <w:rPr>
+          <w:highlight w:val="yellow"/>
+        </w:rPr>
       </w:pPr>
       <w:hyperlink r:id="rId53">
         <w:r>
           <w:rPr>
             <w:color w:val="1155CC"/>
+            <w:highlight w:val="yellow"/>
             <w:u w:val="single"/>
           </w:rPr>
           <w:t>Game of Dungeon</w:t>
@@ -1733,11 +1737,15 @@
           <w:ilvl w:val="0"/>
           <w:numId w:val="5"/>
         </w:numPr>
+        <w:rPr>
+          <w:highlight w:val="yellow"/>
+        </w:rPr>
       </w:pPr>
       <w:hyperlink r:id="rId54">
         <w:r>
           <w:rPr>
             <w:color w:val="1155CC"/>
+            <w:highlight w:val="yellow"/>
             <w:u w:val="single"/>
           </w:rPr>
           <w:t>People aware of secret</w:t>

</xml_diff>